<commit_message>
Source Code add borders to docx
</commit_message>
<xml_diff>
--- a/templates/template.docx
+++ b/templates/template.docx
@@ -570,290 +570,287 @@
         <w:t>cons</w:t>
       </w:r>
       <w:r>
-        <w:t xml:space="preserve"> takes two arguments. The second argum</w:t>
+        <w:t xml:space="preserve"> takes two arguments. The second argument to </w:t>
+      </w:r>
+      <w:r>
+        <w:rPr>
+          <w:i/>
+          <w:iCs/>
+        </w:rPr>
+        <w:t>cons</w:t>
+      </w:r>
+      <w:r>
+        <w:t xml:space="preserve"> must be a list. The result is a list.</w:t>
+      </w:r>
+    </w:p>
+    <w:bookmarkEnd w:id="4"/>
+    <w:bookmarkEnd w:id="7"/>
+    <w:p>
+      <w:pPr>
+        <w:pStyle w:val="2"/>
+      </w:pPr>
+      <w:bookmarkStart w:id="8" w:name="footnotes"/>
+      <w:r>
+        <w:t>Footnotes</w:t>
+      </w:r>
+    </w:p>
+    <w:p>
+      <w:pPr>
+        <w:pStyle w:val="41"/>
+      </w:pPr>
+      <w:r>
+        <w:t>Tom is a boy</w:t>
+      </w:r>
+      <w:r>
+        <w:rPr>
+          <w:rStyle w:val="33"/>
+        </w:rPr>
+        <w:footnoteReference w:id="0"/>
+      </w:r>
+      <w:r>
+        <w:t>.</w:t>
+      </w:r>
+    </w:p>
+    <w:p>
+      <w:pPr>
+        <w:pStyle w:val="11"/>
+      </w:pPr>
+      <w:r>
+        <w:t>Jim is a boy</w:t>
+      </w:r>
+      <w:r>
+        <w:rPr>
+          <w:rStyle w:val="33"/>
+        </w:rPr>
+        <w:footnoteReference w:id="1"/>
+      </w:r>
+      <w:r>
+        <w:t xml:space="preserve"> too.</w:t>
+      </w:r>
+    </w:p>
+    <w:p>
+      <w:pPr>
+        <w:pStyle w:val="11"/>
+      </w:pPr>
+      <w:r>
+        <w:t>Lily is a girl</w:t>
+      </w:r>
+      <w:r>
+        <w:rPr>
+          <w:rStyle w:val="33"/>
+        </w:rPr>
+        <w:footnoteReference w:id="2"/>
+      </w:r>
+      <w:r>
+        <w:t>.</w:t>
+      </w:r>
+    </w:p>
+    <w:bookmarkEnd w:id="8"/>
+    <w:p>
+      <w:pPr>
+        <w:pStyle w:val="2"/>
+      </w:pPr>
+      <w:bookmarkStart w:id="9" w:name="a-todo"/>
+      <w:r>
+        <w:t>TODO [#A] todo</w:t>
+      </w:r>
+    </w:p>
+    <w:p>
+      <w:pPr>
+        <w:pStyle w:val="41"/>
+      </w:pPr>
+      <w:r>
+        <w:t>The Org homepage</w:t>
+      </w:r>
+      <w:r>
+        <w:rPr>
+          <w:rStyle w:val="33"/>
+        </w:rPr>
+        <w:footnoteReference w:id="3"/>
+      </w:r>
+      <w:r>
+        <w:t xml:space="preserve"> now looks a lot better than it used to.</w:t>
+      </w:r>
+    </w:p>
+    <w:p>
+      <w:pPr>
+        <w:pStyle w:val="11"/>
+      </w:pPr>
+      <w:r>
+        <w:t xml:space="preserve">Any title becomes a TODO when it starts with </w:t>
+      </w:r>
+      <w:r>
+        <w:rPr>
+          <w:rStyle w:val="42"/>
+        </w:rPr>
+        <w:t>TODO</w:t>
+      </w:r>
+      <w:r>
+        <w:t>.</w:t>
+      </w:r>
+    </w:p>
+    <w:p>
+      <w:pPr>
+        <w:pStyle w:val="11"/>
+      </w:pPr>
+      <w:r>
+        <w:t>You can indicate @emph[order] workflow status for the use of the "TODO" keyword:.</w:t>
+      </w:r>
+    </w:p>
+    <w:p>
+      <w:pPr>
+        <w:pStyle w:val="60"/>
+      </w:pPr>
+      <w:r>
+        <w:rPr>
+          <w:rStyle w:val="91"/>
+        </w:rPr>
+        <w:t>(</w:t>
+      </w:r>
+      <w:r>
+        <w:rPr>
+          <w:rStyle w:val="61"/>
+        </w:rPr>
+        <w:t>setq</w:t>
+      </w:r>
+      <w:r>
+        <w:rPr>
+          <w:rStyle w:val="91"/>
+        </w:rPr>
+        <w:t xml:space="preserve"> org-todo-keywords</w:t>
+      </w:r>
+      <w:r>
+        <w:br w:type="textWrapping"/>
+      </w:r>
+      <w:r>
+        <w:rPr>
+          <w:rStyle w:val="91"/>
+        </w:rPr>
+        <w:t xml:space="preserve">      '((</w:t>
+      </w:r>
+      <w:r>
+        <w:rPr>
+          <w:rStyle w:val="61"/>
+        </w:rPr>
+        <w:t>sequence</w:t>
+      </w:r>
+      <w:r>
+        <w:rPr>
+          <w:rStyle w:val="91"/>
+        </w:rPr>
+        <w:t xml:space="preserve"> </w:t>
+      </w:r>
+      <w:r>
+        <w:rPr>
+          <w:rStyle w:val="69"/>
+        </w:rPr>
+        <w:t>"TODO"</w:t>
+      </w:r>
+      <w:r>
+        <w:rPr>
+          <w:rStyle w:val="91"/>
+        </w:rPr>
+        <w:t xml:space="preserve"> </w:t>
+      </w:r>
+      <w:r>
+        <w:rPr>
+          <w:rStyle w:val="69"/>
+        </w:rPr>
+        <w:t>"FEEDBACK"</w:t>
+      </w:r>
+      <w:r>
+        <w:rPr>
+          <w:rStyle w:val="91"/>
+        </w:rPr>
+        <w:t xml:space="preserve"> </w:t>
+      </w:r>
+      <w:r>
+        <w:rPr>
+          <w:rStyle w:val="69"/>
+        </w:rPr>
+        <w:t>"VERIFY"</w:t>
+      </w:r>
+      <w:r>
+        <w:rPr>
+          <w:rStyle w:val="91"/>
+        </w:rPr>
+        <w:t xml:space="preserve"> </w:t>
+      </w:r>
+      <w:r>
+        <w:rPr>
+          <w:rStyle w:val="69"/>
+        </w:rPr>
+        <w:t>"|"</w:t>
+      </w:r>
+      <w:r>
+        <w:rPr>
+          <w:rStyle w:val="91"/>
+        </w:rPr>
+        <w:t xml:space="preserve"> </w:t>
+      </w:r>
+      <w:r>
+        <w:rPr>
+          <w:rStyle w:val="69"/>
+        </w:rPr>
+        <w:t>"DONE"</w:t>
+      </w:r>
+      <w:r>
+        <w:rPr>
+          <w:rStyle w:val="91"/>
+        </w:rPr>
+        <w:t xml:space="preserve"> </w:t>
+      </w:r>
+      <w:r>
+        <w:rPr>
+          <w:rStyle w:val="69"/>
+        </w:rPr>
+        <w:t>"DELEGATED"</w:t>
+      </w:r>
+      <w:r>
+        <w:rPr>
+          <w:rStyle w:val="91"/>
+        </w:rPr>
+        <w:t>)))</w:t>
+      </w:r>
+    </w:p>
+    <w:p>
+      <w:pPr>
+        <w:pStyle w:val="41"/>
+      </w:pPr>
+      <w:r>
+        <w:t>If you want to provide a pending status for a separate org file and add a key sequence to it, you can use the following configuration:</w:t>
+      </w:r>
+    </w:p>
+    <w:p>
+      <w:pPr>
+        <w:pStyle w:val="60"/>
+      </w:pPr>
+      <w:r>
+        <w:rPr>
+          <w:rStyle w:val="42"/>
+        </w:rPr>
+        <w:t>#+TODO: TODO(t) | DONE(d)</w:t>
+      </w:r>
+      <w:r>
+        <w:br w:type="textWrapping"/>
+      </w:r>
+      <w:r>
+        <w:rPr>
+          <w:rStyle w:val="42"/>
+        </w:rPr>
+        <w:t>#+TODO: REPORT(r) BUG(b) KNOWNCAUSE(k) | FIXED(f)</w:t>
+      </w:r>
+      <w:r>
+        <w:br w:type="textWrapping"/>
+      </w:r>
+      <w:r>
+        <w:rPr>
+          <w:rStyle w:val="42"/>
+        </w:rPr>
+        <w:t>#+TODO: | CANCELED(c)</w:t>
       </w:r>
       <w:bookmarkStart w:id="10" w:name="_GoBack"/>
       <w:bookmarkEnd w:id="10"/>
-      <w:r>
-        <w:t xml:space="preserve">ent to </w:t>
-      </w:r>
-      <w:r>
-        <w:rPr>
-          <w:i/>
-          <w:iCs/>
-        </w:rPr>
-        <w:t>cons</w:t>
-      </w:r>
-      <w:r>
-        <w:t xml:space="preserve"> must be a list. The result is a list.</w:t>
-      </w:r>
-    </w:p>
-    <w:bookmarkEnd w:id="4"/>
-    <w:bookmarkEnd w:id="7"/>
-    <w:p>
-      <w:pPr>
-        <w:pStyle w:val="2"/>
-      </w:pPr>
-      <w:bookmarkStart w:id="8" w:name="footnotes"/>
-      <w:r>
-        <w:t>Footnotes</w:t>
-      </w:r>
-    </w:p>
-    <w:p>
-      <w:pPr>
-        <w:pStyle w:val="41"/>
-      </w:pPr>
-      <w:r>
-        <w:t>Tom is a boy</w:t>
-      </w:r>
-      <w:r>
-        <w:rPr>
-          <w:rStyle w:val="33"/>
-        </w:rPr>
-        <w:footnoteReference w:id="0"/>
-      </w:r>
-      <w:r>
-        <w:t>.</w:t>
-      </w:r>
-    </w:p>
-    <w:p>
-      <w:pPr>
-        <w:pStyle w:val="11"/>
-      </w:pPr>
-      <w:r>
-        <w:t>Jim is a boy</w:t>
-      </w:r>
-      <w:r>
-        <w:rPr>
-          <w:rStyle w:val="33"/>
-        </w:rPr>
-        <w:footnoteReference w:id="1"/>
-      </w:r>
-      <w:r>
-        <w:t xml:space="preserve"> too.</w:t>
-      </w:r>
-    </w:p>
-    <w:p>
-      <w:pPr>
-        <w:pStyle w:val="11"/>
-      </w:pPr>
-      <w:r>
-        <w:t>Lily is a girl</w:t>
-      </w:r>
-      <w:r>
-        <w:rPr>
-          <w:rStyle w:val="33"/>
-        </w:rPr>
-        <w:footnoteReference w:id="2"/>
-      </w:r>
-      <w:r>
-        <w:t>.</w:t>
-      </w:r>
-    </w:p>
-    <w:bookmarkEnd w:id="8"/>
-    <w:p>
-      <w:pPr>
-        <w:pStyle w:val="2"/>
-      </w:pPr>
-      <w:bookmarkStart w:id="9" w:name="a-todo"/>
-      <w:r>
-        <w:t>TODO [#A] todo</w:t>
-      </w:r>
-    </w:p>
-    <w:p>
-      <w:pPr>
-        <w:pStyle w:val="41"/>
-      </w:pPr>
-      <w:r>
-        <w:t>The Org homepage</w:t>
-      </w:r>
-      <w:r>
-        <w:rPr>
-          <w:rStyle w:val="33"/>
-        </w:rPr>
-        <w:footnoteReference w:id="3"/>
-      </w:r>
-      <w:r>
-        <w:t xml:space="preserve"> now looks a lot better than it used to.</w:t>
-      </w:r>
-    </w:p>
-    <w:p>
-      <w:pPr>
-        <w:pStyle w:val="11"/>
-      </w:pPr>
-      <w:r>
-        <w:t xml:space="preserve">Any title becomes a TODO when it starts with </w:t>
-      </w:r>
-      <w:r>
-        <w:rPr>
-          <w:rStyle w:val="42"/>
-        </w:rPr>
-        <w:t>TODO</w:t>
-      </w:r>
-      <w:r>
-        <w:t>.</w:t>
-      </w:r>
-    </w:p>
-    <w:p>
-      <w:pPr>
-        <w:pStyle w:val="11"/>
-      </w:pPr>
-      <w:r>
-        <w:t>You can indicate @emph[order] workflow status for the use of the "TODO" keyword:.</w:t>
-      </w:r>
-    </w:p>
-    <w:p>
-      <w:pPr>
-        <w:pStyle w:val="60"/>
-      </w:pPr>
-      <w:r>
-        <w:rPr>
-          <w:rStyle w:val="91"/>
-        </w:rPr>
-        <w:t>(</w:t>
-      </w:r>
-      <w:r>
-        <w:rPr>
-          <w:rStyle w:val="61"/>
-        </w:rPr>
-        <w:t>setq</w:t>
-      </w:r>
-      <w:r>
-        <w:rPr>
-          <w:rStyle w:val="91"/>
-        </w:rPr>
-        <w:t xml:space="preserve"> org-todo-keywords</w:t>
-      </w:r>
-      <w:r>
-        <w:br w:type="textWrapping"/>
-      </w:r>
-      <w:r>
-        <w:rPr>
-          <w:rStyle w:val="91"/>
-        </w:rPr>
-        <w:t xml:space="preserve">      '((</w:t>
-      </w:r>
-      <w:r>
-        <w:rPr>
-          <w:rStyle w:val="61"/>
-        </w:rPr>
-        <w:t>sequence</w:t>
-      </w:r>
-      <w:r>
-        <w:rPr>
-          <w:rStyle w:val="91"/>
-        </w:rPr>
-        <w:t xml:space="preserve"> </w:t>
-      </w:r>
-      <w:r>
-        <w:rPr>
-          <w:rStyle w:val="69"/>
-        </w:rPr>
-        <w:t>"TODO"</w:t>
-      </w:r>
-      <w:r>
-        <w:rPr>
-          <w:rStyle w:val="91"/>
-        </w:rPr>
-        <w:t xml:space="preserve"> </w:t>
-      </w:r>
-      <w:r>
-        <w:rPr>
-          <w:rStyle w:val="69"/>
-        </w:rPr>
-        <w:t>"FEEDBACK"</w:t>
-      </w:r>
-      <w:r>
-        <w:rPr>
-          <w:rStyle w:val="91"/>
-        </w:rPr>
-        <w:t xml:space="preserve"> </w:t>
-      </w:r>
-      <w:r>
-        <w:rPr>
-          <w:rStyle w:val="69"/>
-        </w:rPr>
-        <w:t>"VERIFY"</w:t>
-      </w:r>
-      <w:r>
-        <w:rPr>
-          <w:rStyle w:val="91"/>
-        </w:rPr>
-        <w:t xml:space="preserve"> </w:t>
-      </w:r>
-      <w:r>
-        <w:rPr>
-          <w:rStyle w:val="69"/>
-        </w:rPr>
-        <w:t>"|"</w:t>
-      </w:r>
-      <w:r>
-        <w:rPr>
-          <w:rStyle w:val="91"/>
-        </w:rPr>
-        <w:t xml:space="preserve"> </w:t>
-      </w:r>
-      <w:r>
-        <w:rPr>
-          <w:rStyle w:val="69"/>
-        </w:rPr>
-        <w:t>"DONE"</w:t>
-      </w:r>
-      <w:r>
-        <w:rPr>
-          <w:rStyle w:val="91"/>
-        </w:rPr>
-        <w:t xml:space="preserve"> </w:t>
-      </w:r>
-      <w:r>
-        <w:rPr>
-          <w:rStyle w:val="69"/>
-        </w:rPr>
-        <w:t>"DELEGATED"</w:t>
-      </w:r>
-      <w:r>
-        <w:rPr>
-          <w:rStyle w:val="91"/>
-        </w:rPr>
-        <w:t>)))</w:t>
-      </w:r>
-    </w:p>
-    <w:p>
-      <w:pPr>
-        <w:pStyle w:val="41"/>
-      </w:pPr>
-      <w:r>
-        <w:t>If you want to provide a pending status for a separate org file and add a key sequence to it, you can use the following configuration:</w:t>
-      </w:r>
-    </w:p>
-    <w:p>
-      <w:pPr>
-        <w:pStyle w:val="60"/>
-      </w:pPr>
-      <w:r>
-        <w:rPr>
-          <w:rStyle w:val="42"/>
-        </w:rPr>
-        <w:t>#+TODO: TODO(t) | DONE(d)</w:t>
-      </w:r>
-      <w:r>
-        <w:br w:type="textWrapping"/>
-      </w:r>
-      <w:r>
-        <w:rPr>
-          <w:rStyle w:val="42"/>
-        </w:rPr>
-        <w:t>#+TODO: REPORT(r) BUG(b) KNOWNCAUSE(k) | FIXED(f)</w:t>
-      </w:r>
-      <w:r>
-        <w:br w:type="textWrapping"/>
-      </w:r>
-      <w:r>
-        <w:rPr>
-          <w:rStyle w:val="42"/>
-        </w:rPr>
-        <w:t>#+TODO: | CANCELED(c)</w:t>
-      </w:r>
     </w:p>
     <w:p>
       <w:pPr>
@@ -2221,6 +2218,12 @@
     <w:name w:val="Source Code"/>
     <w:uiPriority w:val="0"/>
     <w:pPr>
+      <w:pBdr>
+        <w:top w:val="single" w:color="auto" w:sz="4" w:space="1"/>
+        <w:left w:val="single" w:color="auto" w:sz="4" w:space="4"/>
+        <w:bottom w:val="single" w:color="auto" w:sz="4" w:space="1"/>
+        <w:right w:val="single" w:color="auto" w:sz="4" w:space="4"/>
+      </w:pBdr>
       <w:wordWrap w:val="0"/>
     </w:pPr>
     <w:rPr>

</xml_diff>